<commit_message>
handle date validation clean un used files
</commit_message>
<xml_diff>
--- a/docs/מבנה הפרויקט.docx
+++ b/docs/מבנה הפרויקט.docx
@@ -232,55 +232,7 @@
           <w:rtl/>
           <w:lang w:val="en-US"/>
         </w:rPr>
-        <w:t xml:space="preserve"> המשתמש שוב מכניס שם משתמש וסיסמא. הפרטים עוברים בדיקת חוקיות לפי קרטריונים מקובלים בתעשייה לדוגמא: אורך מינימלי של סיסמא, מבנה של סיסמא מבנה של אימייל ועוד.. במידה והפרטים שהוזנו תקינים, מתבצע תהליך דומה לתהליך הלוגין. </w:t>
-      </w:r>
-      <w:r>
-        <w:rPr>
-          <w:rFonts w:hint="cs"/>
-          <w:rtl/>
-          <w:lang w:val="en-US"/>
-        </w:rPr>
-        <w:t xml:space="preserve">בלחיצת כפתור </w:t>
-      </w:r>
-      <w:r>
-        <w:rPr>
-          <w:rFonts w:hint="cs"/>
-          <w:rtl/>
-          <w:lang w:val="en-US"/>
-        </w:rPr>
-        <w:t xml:space="preserve">מתבצעת הולידציה ואז </w:t>
-      </w:r>
-      <w:r>
-        <w:rPr>
-          <w:rFonts w:hint="cs"/>
-          <w:rtl/>
-          <w:lang w:val="en-US"/>
-        </w:rPr>
-        <w:t xml:space="preserve">המידע עובר תהליך בטכנולוגיית אייץמאק בשילוב מפתח סודי </w:t>
-      </w:r>
-      <w:r>
-        <w:rPr>
-          <w:rFonts w:hint="cs"/>
-          <w:rtl/>
-          <w:lang w:val="en-US"/>
-        </w:rPr>
-        <w:t xml:space="preserve">וסוג הבקשה (בקשת רישום) </w:t>
-      </w:r>
-      <w:r>
-        <w:rPr>
-          <w:rFonts w:hint="cs"/>
-          <w:rtl/>
-          <w:lang w:val="en-US"/>
-        </w:rPr>
-        <w:t>ונשלח לאישור של הסרבר.</w:t>
-      </w:r>
-      <w:r>
-        <w:rPr>
-          <w:rFonts w:hint="cs"/>
-          <w:rtl/>
-          <w:lang w:val="en-US"/>
-        </w:rPr>
-        <w:t xml:space="preserve"> </w:t>
+        <w:t xml:space="preserve"> המשתמש שוב מכניס שם משתמש וסיסמא. הפרטים עוברים בדיקת חוקיות לפי קרטריונים מקובלים בתעשייה לדוגמא: אורך מינימלי של סיסמא, מבנה של סיסמא מבנה של אימייל ועוד.. במידה והפרטים שהוזנו תקינים, מתבצע תהליך דומה לתהליך הלוגין. בלחיצת כפתור מתבצעת הולידציה ואז המידע עובר תהליך בטכנולוגיית אייץמאק בשילוב מפתח סודי וסוג הבקשה (בקשת רישום) ונשלח לאישור של הסרבר. </w:t>
       </w:r>
     </w:p>
     <w:p>
@@ -1149,8 +1101,6 @@
       <w:pPr>
         <w:bidi/>
         <w:rPr>
-          <w:rFonts w:hint="cs"/>
-          <w:rtl/>
           <w:lang w:val="en-US"/>
         </w:rPr>
       </w:pPr>
@@ -1191,12 +1141,557 @@
         </w:rPr>
         <w:t xml:space="preserve">פונקציית קולבק (הפעלה). ומאתחלת את משתני האובייקט: סוג, מידע והפונקציה. </w:t>
       </w:r>
-    </w:p>
-    <w:p>
-      <w:pPr>
-        <w:bidi/>
-        <w:rPr>
-          <w:rFonts w:hint="cs"/>
+      <w:r>
+        <w:rPr>
+          <w:rtl/>
+          <w:lang w:val="en-US"/>
+        </w:rPr>
+        <w:br/>
+      </w:r>
+      <w:r>
+        <w:rPr>
+          <w:rFonts w:hint="cs"/>
+          <w:rtl/>
+          <w:lang w:val="en-US"/>
+        </w:rPr>
+        <w:t xml:space="preserve">קולבק מחזיק 3 פרמטרים </w:t>
+      </w:r>
+      <w:r>
+        <w:rPr>
+          <w:rtl/>
+          <w:lang w:val="en-US"/>
+        </w:rPr>
+        <w:t>–</w:t>
+      </w:r>
+      <w:r>
+        <w:rPr>
+          <w:rFonts w:hint="cs"/>
+          <w:rtl/>
+          <w:lang w:val="en-US"/>
+        </w:rPr>
+        <w:t xml:space="preserve"> טייפ (סוג ההודעה), דטה (מילון שמחזיק את כל המידע של הפעולה), פונקציה ששייכת לקליינט אפפ ומפעילה מכל מסך את הפונקציה שנמצאת בקליינט אפפ. </w:t>
+      </w:r>
+    </w:p>
+    <w:p>
+      <w:pPr>
+        <w:bidi/>
+        <w:rPr>
+          <w:rtl/>
+          <w:lang w:val="en-US"/>
+        </w:rPr>
+      </w:pPr>
+      <w:r>
+        <w:rPr>
+          <w:rFonts w:hint="cs"/>
+          <w:rtl/>
+          <w:lang w:val="en-US"/>
+        </w:rPr>
+        <w:t xml:space="preserve">מסך הללנדינג פייג </w:t>
+      </w:r>
+      <w:r>
+        <w:rPr>
+          <w:rtl/>
+          <w:lang w:val="en-US"/>
+        </w:rPr>
+        <w:t>–</w:t>
+      </w:r>
+      <w:r>
+        <w:rPr>
+          <w:rFonts w:hint="cs"/>
+          <w:rtl/>
+          <w:lang w:val="en-US"/>
+        </w:rPr>
+        <w:t xml:space="preserve"> במסך זה כמו בכל מסך יש לנו משתנה של האובייקט קולבק. משתנה של האבא (הרוט </w:t>
+      </w:r>
+      <w:r>
+        <w:rPr>
+          <w:rtl/>
+          <w:lang w:val="en-US"/>
+        </w:rPr>
+        <w:t>–</w:t>
+      </w:r>
+      <w:r>
+        <w:rPr>
+          <w:rFonts w:hint="cs"/>
+          <w:rtl/>
+          <w:lang w:val="en-US"/>
+        </w:rPr>
+        <w:t xml:space="preserve"> מי האבא שלך? ) רוט ריסייזיבל זה שאי אפשר להקטין ולהגדיל את המסך. ואז אני מפעיל את </w:t>
+      </w:r>
+      <w:r>
+        <w:rPr>
+          <w:rFonts w:hint="cs"/>
+          <w:rtl/>
+          <w:lang w:val="en-US"/>
+        </w:rPr>
+        <w:t xml:space="preserve">הפונקצייה סלף נקודה שואו וזה בונה את הלנדינג פייג. </w:t>
+      </w:r>
+    </w:p>
+    <w:p>
+      <w:pPr>
+        <w:bidi/>
+        <w:rPr>
+          <w:rtl/>
+          <w:lang w:val="en-US"/>
+        </w:rPr>
+      </w:pPr>
+      <w:r>
+        <w:rPr>
+          <w:rFonts w:hint="cs"/>
+          <w:rtl/>
+          <w:lang w:val="en-US"/>
+        </w:rPr>
+        <w:lastRenderedPageBreak/>
+        <w:t xml:space="preserve">אחרי שבנינו את המסך, עכשיו אנחנו מחכים לאיוונט של היוזר. אנחנו עושים רנדרינג למסך ( כלומר מציגים אותו וממתינים לפעולה של המשתמש). </w:t>
+      </w:r>
+    </w:p>
+    <w:p>
+      <w:pPr>
+        <w:bidi/>
+        <w:rPr>
+          <w:rtl/>
+          <w:lang w:val="en-US"/>
+        </w:rPr>
+      </w:pPr>
+      <w:r>
+        <w:rPr>
+          <w:rFonts w:hint="cs"/>
+          <w:rtl/>
+          <w:lang w:val="en-US"/>
+        </w:rPr>
+        <w:t xml:space="preserve">יש שתי כפתורים בלנדינג פייג הראשון, לוגין השני רגיסטר. </w:t>
+      </w:r>
+    </w:p>
+    <w:p>
+      <w:pPr>
+        <w:bidi/>
+        <w:rPr>
+          <w:rtl/>
+          <w:lang w:val="en-US"/>
+        </w:rPr>
+      </w:pPr>
+      <w:r>
+        <w:rPr>
+          <w:rFonts w:hint="cs"/>
+          <w:rtl/>
+          <w:lang w:val="en-US"/>
+        </w:rPr>
+        <w:t xml:space="preserve">לכל אחד מהכפתורים יש קומנד, שמפעיל פוקציה בעת הלחיצה. </w:t>
+      </w:r>
+    </w:p>
+    <w:p>
+      <w:pPr>
+        <w:bidi/>
+        <w:rPr>
+          <w:rtl/>
+          <w:lang w:val="en-US"/>
+        </w:rPr>
+      </w:pPr>
+      <w:r>
+        <w:rPr>
+          <w:rFonts w:hint="cs"/>
+          <w:rtl/>
+          <w:lang w:val="en-US"/>
+        </w:rPr>
+        <w:t xml:space="preserve">שתי הפונקציות דיי דומות. לשניהם אנחנו מכניסים את הטייפ, את הדטה ואנחנו מפעילים את פונקציית קולבק. </w:t>
+      </w:r>
+    </w:p>
+    <w:p>
+      <w:pPr>
+        <w:bidi/>
+        <w:rPr>
+          <w:rtl/>
+          <w:lang w:val="en-US"/>
+        </w:rPr>
+      </w:pPr>
+      <w:r>
+        <w:rPr>
+          <w:rFonts w:hint="cs"/>
+          <w:rtl/>
+          <w:lang w:val="en-US"/>
+        </w:rPr>
+        <w:t xml:space="preserve">עכשיו חוזרים לקליינט אפפ, ושם לפי הטייפ בתוך קולבק פאנקשין מופעל המסך הרלוונטי. זה אומר, או לוגין או רגיסטר. </w:t>
+      </w:r>
+    </w:p>
+    <w:p>
+      <w:pPr>
+        <w:bidi/>
+        <w:rPr>
+          <w:rtl/>
+          <w:lang w:val="en-US"/>
+        </w:rPr>
+      </w:pPr>
+      <w:r>
+        <w:rPr>
+          <w:rFonts w:hint="cs"/>
+          <w:b/>
+          <w:bCs/>
+          <w:rtl/>
+          <w:lang w:val="en-US"/>
+        </w:rPr>
+        <w:t xml:space="preserve">לוגין: </w:t>
+      </w:r>
+      <w:r>
+        <w:rPr>
+          <w:rFonts w:hint="cs"/>
+          <w:rtl/>
+          <w:lang w:val="en-US"/>
+        </w:rPr>
+        <w:t xml:space="preserve">ההורשה שלנו זה שכל המסכים יורשים מ </w:t>
+      </w:r>
+      <w:r>
+        <w:rPr>
+          <w:lang w:val="en-US"/>
+        </w:rPr>
+        <w:t>tk.frame</w:t>
+      </w:r>
+      <w:r>
+        <w:rPr>
+          <w:rFonts w:hint="cs"/>
+          <w:rtl/>
+          <w:lang w:val="en-US"/>
+        </w:rPr>
+        <w:t xml:space="preserve">. המסך מחזיק ברוט מי האבא שלו, קולבק כמו כולם, משתמש וסיסמא ועוד שני משתנים של הנראות של המסך. ומופעלת הפונקציה שואו של לוגין. </w:t>
+      </w:r>
+      <w:r>
+        <w:rPr>
+          <w:rtl/>
+          <w:lang w:val="en-US"/>
+        </w:rPr>
+        <w:br/>
+      </w:r>
+      <w:r>
+        <w:rPr>
+          <w:rFonts w:hint="cs"/>
+          <w:rtl/>
+          <w:lang w:val="en-US"/>
+        </w:rPr>
+        <w:t xml:space="preserve">הפונקציה ממתינה לאיוונט על המסך. כאשר המשתמש מסיים להזין את הנתונים הוא לוחץ על הלוגין. יש לנו את האיוונט ומופעלת הפונקצייה לוגין. </w:t>
+      </w:r>
+      <w:r>
+        <w:rPr>
+          <w:rtl/>
+          <w:lang w:val="en-US"/>
+        </w:rPr>
+        <w:br/>
+      </w:r>
+      <w:r>
+        <w:rPr>
+          <w:rFonts w:hint="cs"/>
+          <w:rtl/>
+          <w:lang w:val="en-US"/>
+        </w:rPr>
+        <w:t xml:space="preserve">בפונקצייה לוגין אנו מעדכנים את האובייקט קולבק (שוב) בטייפ, בדטה (המידע שהזין המשתמש) ומפעילים את הקולבק פאנקשין שנמצאת בקליינט אפפ. </w:t>
+      </w:r>
+    </w:p>
+    <w:p>
+      <w:pPr>
+        <w:bidi/>
+        <w:rPr>
+          <w:rtl/>
+          <w:lang w:val="en-US"/>
+        </w:rPr>
+      </w:pPr>
+      <w:r>
+        <w:rPr>
+          <w:rFonts w:hint="cs"/>
+          <w:rtl/>
+          <w:lang w:val="en-US"/>
+        </w:rPr>
+        <w:t xml:space="preserve">רגיסטר: בדיוק אותו הדבר רק שמכניס לקולבק טייפ </w:t>
+      </w:r>
+      <w:r>
+        <w:rPr>
+          <w:rFonts w:hint="cs"/>
+          <w:rtl/>
+          <w:lang w:val="en-US"/>
+        </w:rPr>
+        <w:t xml:space="preserve">רגיסטר ובנוסף, לפני הפעלת הקולבק מתבצעת ולידציה של הנתונים. כלומר, בודק האם הנתונים מתאימים לפורמט קבוע. </w:t>
+      </w:r>
+    </w:p>
+    <w:p>
+      <w:pPr>
+        <w:bidi/>
+        <w:rPr>
+          <w:rtl/>
+          <w:lang w:val="en-US"/>
+        </w:rPr>
+      </w:pPr>
+      <w:r>
+        <w:rPr>
+          <w:rFonts w:hint="cs"/>
+          <w:rtl/>
+          <w:lang w:val="en-US"/>
+        </w:rPr>
+        <w:t xml:space="preserve">פונקציית גוין נאו: קודם כל אנחנו בודקים את היוזר ניים </w:t>
+      </w:r>
+      <w:r>
+        <w:rPr>
+          <w:rtl/>
+          <w:lang w:val="en-US"/>
+        </w:rPr>
+        <w:t>–</w:t>
+      </w:r>
+      <w:r>
+        <w:rPr>
+          <w:rFonts w:hint="cs"/>
+          <w:rtl/>
+          <w:lang w:val="en-US"/>
+        </w:rPr>
+        <w:t xml:space="preserve"> בודק האם היוזר שהוזן הוא תקני לפי פורמט אימייל תקני באמצעות רגולר אקספרישין. היא בודקת האם מה שהיוזר הכניס ביוזרניים תואם לפורמט של הרגולר אקספרישין ומחזירה שקר או אמת לפיכך.</w:t>
+      </w:r>
+      <w:r>
+        <w:rPr>
+          <w:rFonts w:hint="cs"/>
+          <w:rtl/>
+          <w:lang w:val="en-US"/>
+        </w:rPr>
+        <w:t xml:space="preserve"> בנוסף, היא בודקת את הסיסמא על פי קריטריונים שהגדרנו. ורק אם הוא עומד בקריטריונים אז הוא מכניס את הטייפ והדטה ומפעיל את הקולבק פאנקשין. </w:t>
+      </w:r>
+    </w:p>
+    <w:p>
+      <w:pPr>
+        <w:bidi/>
+        <w:rPr>
+          <w:rtl/>
+          <w:lang w:val="en-US"/>
+        </w:rPr>
+      </w:pPr>
+    </w:p>
+    <w:p>
+      <w:pPr>
+        <w:bidi/>
+        <w:rPr>
+          <w:rtl/>
+          <w:lang w:val="en-US"/>
+        </w:rPr>
+      </w:pPr>
+      <w:r>
+        <w:rPr>
+          <w:rFonts w:hint="cs"/>
+          <w:rtl/>
+          <w:lang w:val="en-US"/>
+        </w:rPr>
+        <w:t xml:space="preserve">בתוך הקליינט אפפ אחרי המסך לוגין - לאחר שלחצו על הלוגין, אנו מפעילים בקולבק פאנקשין לפי הטייפ של לוגין (לשים לב שזה אל הסיגן אין אלה הלוגין). שם אנו אומרים תפעיל פונקצייה שקוראים לה לוגין. </w:t>
+      </w:r>
+      <w:r>
+        <w:rPr>
+          <w:rtl/>
+          <w:lang w:val="en-US"/>
+        </w:rPr>
+        <w:br/>
+      </w:r>
+      <w:r>
+        <w:rPr>
+          <w:rFonts w:hint="cs"/>
+          <w:rtl/>
+          <w:lang w:val="en-US"/>
+        </w:rPr>
+        <w:t>בלוגין אנו לוקחים מהמילון בדטה את המשתמש ואת הסיסמא. מכין לנו מילון חדש עם הנתונים. מכין עכשיו מהנתונים האלה דייג</w:t>
+      </w:r>
+      <w:r>
+        <w:rPr>
+          <w:rFonts w:hint="cs"/>
+          <w:rtl/>
+          <w:lang w:val="en-US"/>
+        </w:rPr>
+        <w:t>ס</w:t>
+      </w:r>
+      <w:r>
+        <w:rPr>
+          <w:rFonts w:hint="cs"/>
+          <w:rtl/>
+          <w:lang w:val="en-US"/>
+        </w:rPr>
+        <w:t xml:space="preserve">ט בעזרת אייץ מאק ( האבטחה שלנו) </w:t>
+      </w:r>
+      <w:r>
+        <w:rPr>
+          <w:rFonts w:hint="cs"/>
+          <w:rtl/>
+          <w:lang w:val="en-US"/>
+        </w:rPr>
+        <w:t xml:space="preserve">ושולחים את זה לסרבר בעזרת סנד דטה שנמצאת בסרבר קונקשין. </w:t>
+      </w:r>
+      <w:r>
+        <w:rPr>
+          <w:rtl/>
+          <w:lang w:val="en-US"/>
+        </w:rPr>
+        <w:br/>
+      </w:r>
+      <w:r>
+        <w:rPr>
+          <w:rFonts w:hint="cs"/>
+          <w:rtl/>
+          <w:lang w:val="en-US"/>
+        </w:rPr>
+        <w:t xml:space="preserve">קיבלנו תשובה מהסרבר. אם הוא מחזיר סאקסס אז אני שומר את התוקן שהסרבר החזיר, את היוזר ניים ומשנה את המשתנה יוזר אוטנטיקייט כדי שבלולאה האינסופית בשואו אפפ נכנס לעמוד ההזמנה וזה לא יחזיר אותנו חזרה ללנדינג פייג. </w:t>
+      </w:r>
+      <w:r>
+        <w:rPr>
+          <w:rtl/>
+          <w:lang w:val="en-US"/>
+        </w:rPr>
+        <w:br/>
+      </w:r>
+      <w:r>
+        <w:rPr>
+          <w:rFonts w:hint="cs"/>
+          <w:rtl/>
+          <w:lang w:val="en-US"/>
+        </w:rPr>
+        <w:t xml:space="preserve">אם הסרבר לא מחזי סקסס אני מציג הודעת שגיאה. </w:t>
+      </w:r>
+    </w:p>
+    <w:p>
+      <w:pPr>
+        <w:bidi/>
+        <w:rPr>
+          <w:rtl/>
+          <w:lang w:val="en-US"/>
+        </w:rPr>
+      </w:pPr>
+    </w:p>
+    <w:p>
+      <w:pPr>
+        <w:bidi/>
+        <w:rPr>
+          <w:rtl/>
+          <w:lang w:val="en-US"/>
+        </w:rPr>
+      </w:pPr>
+      <w:r>
+        <w:rPr>
+          <w:rFonts w:hint="cs"/>
+          <w:rtl/>
+          <w:lang w:val="en-US"/>
+        </w:rPr>
+        <w:t xml:space="preserve">בתוך הקליינט אפפ אחרי המסך רגיסטר לאחר שלחצנו על רגיסטר אנו מפעילים בקולבק אנקשין לפי הטייפ של רגיסטר (לשים לב שוב שזה רגיסטר ולא גוין נאו). אנחנו עושים את אותו הדבר בדיוק למעט הטייפ בדטה שהוא רגיסטר ולא לוגין. בשביל שהסרבר יידע לעשות רגיסטר או לעשות לוגין. </w:t>
+      </w:r>
+    </w:p>
+    <w:p>
+      <w:pPr>
+        <w:bidi/>
+        <w:rPr>
+          <w:rtl/>
+          <w:lang w:val="en-US"/>
+        </w:rPr>
+      </w:pPr>
+      <w:r>
+        <w:rPr>
+          <w:rFonts w:hint="cs"/>
+          <w:rtl/>
+          <w:lang w:val="en-US"/>
+        </w:rPr>
+        <w:t xml:space="preserve">עכשיו הגענו לאורדר: </w:t>
+      </w:r>
+    </w:p>
+    <w:p>
+      <w:pPr>
+        <w:bidi/>
+        <w:rPr>
+          <w:rtl/>
+          <w:lang w:val="en-US"/>
+        </w:rPr>
+      </w:pPr>
+      <w:r>
+        <w:rPr>
+          <w:rFonts w:hint="cs"/>
+          <w:rtl/>
+          <w:lang w:val="en-US"/>
+        </w:rPr>
+        <w:t xml:space="preserve">כאן יש לנו את כל המשתנים שכלולים במידע של ההזמנה. מאתחל את כל הנתונים, מצייר את המסך. וממתין שהמשתמש יזין את כל המידע שהוא רוצה להזמנה שלו וילחץ על כפתור האורדר. כשלחץ על כפתור האודר אנו מפעילים את הפונקצייה אורדר. </w:t>
+      </w:r>
+      <w:r>
+        <w:rPr>
+          <w:rtl/>
+          <w:lang w:val="en-US"/>
+        </w:rPr>
+        <w:br/>
+      </w:r>
+      <w:r>
+        <w:rPr>
+          <w:rFonts w:hint="cs"/>
+          <w:rtl/>
+          <w:lang w:val="en-US"/>
+        </w:rPr>
+        <w:t xml:space="preserve">שלב ראשון, אנחנו אוספים את הארוחות שהוא בחר. ומכניסים אותם למשתנה שהוא רשימה. </w:t>
+      </w:r>
+      <w:r>
+        <w:rPr>
+          <w:rtl/>
+          <w:lang w:val="en-US"/>
+        </w:rPr>
+        <w:br/>
+      </w:r>
+      <w:r>
+        <w:rPr>
+          <w:rFonts w:hint="cs"/>
+          <w:rtl/>
+          <w:lang w:val="en-US"/>
+        </w:rPr>
+        <w:t>שלב שני, ממלאים את האובייקט דטה במידע מתוך מה שהיוזר הזין של שאר הנתונים.</w:t>
+      </w:r>
+    </w:p>
+    <w:p>
+      <w:pPr>
+        <w:bidi/>
+        <w:rPr>
+          <w:lang w:val="en-US"/>
+        </w:rPr>
+      </w:pPr>
+      <w:r>
+        <w:rPr>
+          <w:rFonts w:hint="cs"/>
+          <w:rtl/>
+          <w:lang w:val="en-US"/>
+        </w:rPr>
+        <w:t xml:space="preserve">יש לנו מידע עכשיו אנו מעדכנים את פונקציית הקולבק. יש לנו סוג יש את המידע ואנחנו מפעילים את הפונקצייה. </w:t>
+      </w:r>
+    </w:p>
+    <w:p>
+      <w:pPr>
+        <w:bidi/>
+        <w:rPr>
+          <w:rFonts w:hint="cs"/>
+          <w:rtl/>
+          <w:lang w:val="en-US"/>
+        </w:rPr>
+      </w:pPr>
+    </w:p>
+    <w:p>
+      <w:pPr>
+        <w:bidi/>
+        <w:rPr>
+          <w:rtl/>
+          <w:lang w:val="en-US"/>
+        </w:rPr>
+      </w:pPr>
+    </w:p>
+    <w:p>
+      <w:pPr>
+        <w:bidi/>
+        <w:rPr>
+          <w:rFonts w:hint="cs"/>
+          <w:rtl/>
+          <w:lang w:val="en-US"/>
+        </w:rPr>
+      </w:pPr>
+    </w:p>
+    <w:p>
+      <w:pPr>
+        <w:bidi/>
+        <w:rPr>
+          <w:rFonts w:hint="cs"/>
+          <w:lang w:val="en-US"/>
+        </w:rPr>
+      </w:pPr>
+    </w:p>
+    <w:p>
+      <w:pPr>
+        <w:bidi/>
+        <w:rPr>
           <w:rtl/>
           <w:lang w:val="en-US"/>
         </w:rPr>

</xml_diff>